<commit_message>
Update report submission template
</commit_message>
<xml_diff>
--- a/application/src/main/resources/templates/report-submission.docx
+++ b/application/src/main/resources/templates/report-submission.docx
@@ -549,6 +549,12 @@
         <w:tc>
           <w:tcPr>
             <w:tcW w:w="10490" w:type="dxa"/>
+            <w:tcBorders>
+              <w:top w:val="nil"/>
+              <w:left w:val="nil"/>
+              <w:bottom w:val="nil"/>
+              <w:right w:val="nil"/>
+            </w:tcBorders>
           </w:tcPr>
           <w:p>
             <w:pPr>
@@ -617,6 +623,7 @@
               <w:rPr>
                 <w:b/>
                 <w:bCs/>
+                <w:color w:val="CF322C"/>
                 <w:sz w:val="20"/>
                 <w:szCs w:val="20"/>
                 <w:lang w:val="en-US"/>
@@ -626,6 +633,7 @@
               <w:rPr>
                 <w:b/>
                 <w:bCs/>
+                <w:color w:val="CF322C"/>
                 <w:sz w:val="20"/>
                 <w:szCs w:val="20"/>
                 <w:lang w:val="en-US"/>
@@ -636,6 +644,7 @@
               <w:rPr>
                 <w:b/>
                 <w:bCs/>
+                <w:color w:val="CF322C"/>
                 <w:sz w:val="20"/>
                 <w:szCs w:val="20"/>
                 <w:lang w:val="en-US"/>
@@ -646,6 +655,7 @@
               <w:rPr>
                 <w:b/>
                 <w:bCs/>
+                <w:color w:val="CF322C"/>
                 <w:sz w:val="20"/>
                 <w:szCs w:val="20"/>
                 <w:lang w:val="en-US"/>
@@ -657,6 +667,7 @@
                 <w:b/>
                 <w:bCs/>
                 <w:noProof/>
+                <w:color w:val="CF322C"/>
                 <w:sz w:val="20"/>
                 <w:szCs w:val="20"/>
                 <w:lang w:val="en-US"/>
@@ -667,6 +678,7 @@
               <w:rPr>
                 <w:b/>
                 <w:bCs/>
+                <w:color w:val="CF322C"/>
                 <w:sz w:val="20"/>
                 <w:szCs w:val="20"/>
                 <w:lang w:val="en-US"/>
@@ -677,6 +689,7 @@
           <w:p>
             <w:pPr>
               <w:rPr>
+                <w:color w:val="CF322C"/>
                 <w:sz w:val="16"/>
                 <w:szCs w:val="16"/>
                 <w:lang w:val="en-US"/>
@@ -684,6 +697,7 @@
             </w:pPr>
             <w:r>
               <w:rPr>
+                <w:color w:val="CF322C"/>
                 <w:sz w:val="16"/>
                 <w:szCs w:val="16"/>
                 <w:lang w:val="en-US"/>
@@ -692,6 +706,7 @@
             </w:r>
             <w:r>
               <w:rPr>
+                <w:color w:val="CF322C"/>
                 <w:sz w:val="16"/>
                 <w:szCs w:val="16"/>
                 <w:lang w:val="en-US"/>
@@ -700,6 +715,7 @@
             </w:r>
             <w:r>
               <w:rPr>
+                <w:color w:val="CF322C"/>
                 <w:sz w:val="16"/>
                 <w:szCs w:val="16"/>
                 <w:lang w:val="en-US"/>
@@ -709,6 +725,7 @@
             <w:r>
               <w:rPr>
                 <w:noProof/>
+                <w:color w:val="CF322C"/>
                 <w:sz w:val="16"/>
                 <w:szCs w:val="16"/>
                 <w:lang w:val="en-US"/>
@@ -717,6 +734,7 @@
             </w:r>
             <w:r>
               <w:rPr>
+                <w:color w:val="CF322C"/>
                 <w:sz w:val="16"/>
                 <w:szCs w:val="16"/>
                 <w:lang w:val="en-US"/>
@@ -726,6 +744,7 @@
           </w:p>
           <w:p>
             <w:pPr>
+              <w:ind w:left="160"/>
               <w:rPr>
                 <w:b/>
                 <w:bCs/>
@@ -830,6 +849,7 @@
           </w:p>
           <w:p>
             <w:pPr>
+              <w:ind w:left="160"/>
               <w:rPr>
                 <w:b/>
                 <w:bCs/>

</xml_diff>

<commit_message>
Update report submission template (#393)
</commit_message>
<xml_diff>
--- a/application/src/main/resources/templates/report-submission.docx
+++ b/application/src/main/resources/templates/report-submission.docx
@@ -549,6 +549,12 @@
         <w:tc>
           <w:tcPr>
             <w:tcW w:w="10490" w:type="dxa"/>
+            <w:tcBorders>
+              <w:top w:val="nil"/>
+              <w:left w:val="nil"/>
+              <w:bottom w:val="nil"/>
+              <w:right w:val="nil"/>
+            </w:tcBorders>
           </w:tcPr>
           <w:p>
             <w:pPr>
@@ -617,6 +623,7 @@
               <w:rPr>
                 <w:b/>
                 <w:bCs/>
+                <w:color w:val="CF322C"/>
                 <w:sz w:val="20"/>
                 <w:szCs w:val="20"/>
                 <w:lang w:val="en-US"/>
@@ -626,6 +633,7 @@
               <w:rPr>
                 <w:b/>
                 <w:bCs/>
+                <w:color w:val="CF322C"/>
                 <w:sz w:val="20"/>
                 <w:szCs w:val="20"/>
                 <w:lang w:val="en-US"/>
@@ -636,6 +644,7 @@
               <w:rPr>
                 <w:b/>
                 <w:bCs/>
+                <w:color w:val="CF322C"/>
                 <w:sz w:val="20"/>
                 <w:szCs w:val="20"/>
                 <w:lang w:val="en-US"/>
@@ -646,6 +655,7 @@
               <w:rPr>
                 <w:b/>
                 <w:bCs/>
+                <w:color w:val="CF322C"/>
                 <w:sz w:val="20"/>
                 <w:szCs w:val="20"/>
                 <w:lang w:val="en-US"/>
@@ -657,6 +667,7 @@
                 <w:b/>
                 <w:bCs/>
                 <w:noProof/>
+                <w:color w:val="CF322C"/>
                 <w:sz w:val="20"/>
                 <w:szCs w:val="20"/>
                 <w:lang w:val="en-US"/>
@@ -667,6 +678,7 @@
               <w:rPr>
                 <w:b/>
                 <w:bCs/>
+                <w:color w:val="CF322C"/>
                 <w:sz w:val="20"/>
                 <w:szCs w:val="20"/>
                 <w:lang w:val="en-US"/>
@@ -677,6 +689,7 @@
           <w:p>
             <w:pPr>
               <w:rPr>
+                <w:color w:val="CF322C"/>
                 <w:sz w:val="16"/>
                 <w:szCs w:val="16"/>
                 <w:lang w:val="en-US"/>
@@ -684,6 +697,7 @@
             </w:pPr>
             <w:r>
               <w:rPr>
+                <w:color w:val="CF322C"/>
                 <w:sz w:val="16"/>
                 <w:szCs w:val="16"/>
                 <w:lang w:val="en-US"/>
@@ -692,6 +706,7 @@
             </w:r>
             <w:r>
               <w:rPr>
+                <w:color w:val="CF322C"/>
                 <w:sz w:val="16"/>
                 <w:szCs w:val="16"/>
                 <w:lang w:val="en-US"/>
@@ -700,6 +715,7 @@
             </w:r>
             <w:r>
               <w:rPr>
+                <w:color w:val="CF322C"/>
                 <w:sz w:val="16"/>
                 <w:szCs w:val="16"/>
                 <w:lang w:val="en-US"/>
@@ -709,6 +725,7 @@
             <w:r>
               <w:rPr>
                 <w:noProof/>
+                <w:color w:val="CF322C"/>
                 <w:sz w:val="16"/>
                 <w:szCs w:val="16"/>
                 <w:lang w:val="en-US"/>
@@ -717,6 +734,7 @@
             </w:r>
             <w:r>
               <w:rPr>
+                <w:color w:val="CF322C"/>
                 <w:sz w:val="16"/>
                 <w:szCs w:val="16"/>
                 <w:lang w:val="en-US"/>
@@ -726,6 +744,7 @@
           </w:p>
           <w:p>
             <w:pPr>
+              <w:ind w:left="160"/>
               <w:rPr>
                 <w:b/>
                 <w:bCs/>
@@ -830,6 +849,7 @@
           </w:p>
           <w:p>
             <w:pPr>
+              <w:ind w:left="160"/>
               <w:rPr>
                 <w:b/>
                 <w:bCs/>

</xml_diff>